<commit_message>
dynamic to basic change
</commit_message>
<xml_diff>
--- a/SCIC Task/capture the flags/Html flag/HTML Questions Ans.docx
+++ b/SCIC Task/capture the flags/Html flag/HTML Questions Ans.docx
@@ -125,13 +125,16 @@
         <w:jc w:val="both"/>
       </w:pPr>
       <w:r>
-        <w:t xml:space="preserve">Html4 Doctype declaration is too long and complicated. On the other </w:t>
-      </w:r>
-      <w:r>
-        <w:t>hand,</w:t>
-      </w:r>
-      <w:r>
-        <w:t xml:space="preserve"> HTML5 Doctype declaration is quite simple and easy.</w:t>
+        <w:t xml:space="preserve">Html4 </w:t>
+      </w:r>
+      <w:r>
+        <w:rPr>
+          <w:highlight w:val="yellow"/>
+        </w:rPr>
+        <w:t>Doctype declaration</w:t>
+      </w:r>
+      <w:r>
+        <w:t xml:space="preserve"> is too long and complicated. On the other hand, HTML5 Doctype declaration is quite simple and easy.</w:t>
       </w:r>
     </w:p>
     <w:p>
@@ -144,40 +147,16 @@
         <w:jc w:val="both"/>
       </w:pPr>
       <w:r>
-        <w:t>) &lt;</w:t>
-      </w:r>
-      <w:r>
-        <w:t>HTML</w:t>
-      </w:r>
-      <w:r>
-        <w:t>&gt;, &lt;</w:t>
-      </w:r>
-      <w:r>
-        <w:t>Body</w:t>
-      </w:r>
-      <w:r>
-        <w:t>&gt;,</w:t>
-      </w:r>
-      <w:r>
-        <w:t xml:space="preserve"> and &lt;Head&gt; tags are mandatory while writing a HTML code. On the other </w:t>
-      </w:r>
-      <w:r>
-        <w:t>hand,</w:t>
-      </w:r>
-      <w:r>
-        <w:t xml:space="preserve"> &lt;HTML</w:t>
-      </w:r>
-      <w:r>
-        <w:t>&gt;, &lt;</w:t>
-      </w:r>
-      <w:r>
-        <w:t>Body</w:t>
-      </w:r>
-      <w:r>
-        <w:t>&gt;,</w:t>
-      </w:r>
-      <w:r>
-        <w:t xml:space="preserve"> and &lt;Head&gt; tags can be omitted while writing HTML code.</w:t>
+        <w:t xml:space="preserve">) </w:t>
+      </w:r>
+      <w:r>
+        <w:rPr>
+          <w:highlight w:val="yellow"/>
+        </w:rPr>
+        <w:t>&lt;HTML&gt;, &lt;Body&gt;, and &lt;Head&gt;</w:t>
+      </w:r>
+      <w:r>
+        <w:t xml:space="preserve"> tags are mandatory while writing a HTML code. On the other hand, &lt;HTML&gt;, &lt;Body&gt;, and &lt;Head&gt; tags can be omitted while writing HTML code.</w:t>
       </w:r>
     </w:p>
     <w:p>
@@ -196,7 +175,16 @@
         <w:t>is</w:t>
       </w:r>
       <w:r>
-        <w:t xml:space="preserve"> less mobile-friendly. But HTML5 language is more mobile-friendly.</w:t>
+        <w:t xml:space="preserve"> </w:t>
+      </w:r>
+      <w:r>
+        <w:rPr>
+          <w:highlight w:val="yellow"/>
+        </w:rPr>
+        <w:t>less mobile-friendly</w:t>
+      </w:r>
+      <w:r>
+        <w:t>. But HTML5 language is more mobile-friendly.</w:t>
       </w:r>
     </w:p>
     <w:p>
@@ -212,10 +200,22 @@
         </w:rPr>
       </w:pPr>
       <w:r>
-        <w:t xml:space="preserve">Html4 can not handle inaccurate </w:t>
-      </w:r>
-      <w:r>
-        <w:t>syntax. on</w:t>
+        <w:t xml:space="preserve">Html4 </w:t>
+      </w:r>
+      <w:r>
+        <w:rPr>
+          <w:highlight w:val="yellow"/>
+        </w:rPr>
+        <w:t xml:space="preserve">can not handle inaccurate </w:t>
+      </w:r>
+      <w:r>
+        <w:rPr>
+          <w:highlight w:val="yellow"/>
+        </w:rPr>
+        <w:t>syntax.</w:t>
+      </w:r>
+      <w:r>
+        <w:t xml:space="preserve"> on</w:t>
       </w:r>
       <w:r>
         <w:t xml:space="preserve"> the other </w:t>
@@ -256,10 +256,13 @@
         <w:jc w:val="both"/>
       </w:pPr>
       <w:r>
-        <w:t>Header, Nav, Aside, Audio, Video, Section, etc are new tag to Html5 version these are not support to html4 version</w:t>
-      </w:r>
-      <w:r>
-        <w:t>.</w:t>
+        <w:rPr>
+          <w:highlight w:val="yellow"/>
+        </w:rPr>
+        <w:t>Header, Nav, Aside, Audio, Video, Section, etc are new tag to Html5</w:t>
+      </w:r>
+      <w:r>
+        <w:t xml:space="preserve"> version these are not support to html4 version.</w:t>
       </w:r>
     </w:p>
     <w:p/>
@@ -267,44 +270,23 @@
     <w:p>
       <w:pPr>
         <w:pStyle w:val="Endingstyle"/>
-        <w:rPr>
-          <w:color w:val="833C0B" w:themeColor="accent2" w:themeShade="80"/>
-        </w:rPr>
-      </w:pPr>
-      <w:r>
-        <w:rPr>
-          <w:color w:val="833C0B" w:themeColor="accent2" w:themeShade="80"/>
-        </w:rPr>
+      </w:pPr>
+      <w:r>
         <w:t>==</w:t>
       </w:r>
       <w:r>
-        <w:rPr>
-          <w:color w:val="833C0B" w:themeColor="accent2" w:themeShade="80"/>
-        </w:rPr>
         <w:t>==</w:t>
       </w:r>
       <w:r>
-        <w:rPr>
-          <w:color w:val="833C0B" w:themeColor="accent2" w:themeShade="80"/>
-        </w:rPr>
         <w:t>=</w:t>
       </w:r>
       <w:r>
-        <w:rPr>
-          <w:color w:val="833C0B" w:themeColor="accent2" w:themeShade="80"/>
-        </w:rPr>
         <w:t>====</w:t>
       </w:r>
       <w:r>
-        <w:rPr>
-          <w:color w:val="833C0B" w:themeColor="accent2" w:themeShade="80"/>
-        </w:rPr>
         <w:t>======End ======</w:t>
       </w:r>
       <w:r>
-        <w:rPr>
-          <w:color w:val="833C0B" w:themeColor="accent2" w:themeShade="80"/>
-        </w:rPr>
         <w:t>==========</w:t>
       </w:r>
     </w:p>
@@ -340,10 +322,18 @@
         <w:t>&gt;,</w:t>
       </w:r>
       <w:r>
-        <w:t xml:space="preserve"> &lt;footer&gt; and &lt;article&gt; are all considered semantic because they accurately describe the purpose of the element and the type of content that is inside them.</w:t>
-      </w:r>
-      <w:r>
-        <w:t xml:space="preserve">It </w:t>
+        <w:t xml:space="preserve"> &lt;footer&gt; and &lt;article&gt; are all considered semantic because they accurately describe the purpose of the element and the type of content that is inside </w:t>
+      </w:r>
+      <w:proofErr w:type="gramStart"/>
+      <w:r>
+        <w:t>them.</w:t>
+      </w:r>
+      <w:r>
+        <w:t>It</w:t>
+      </w:r>
+      <w:proofErr w:type="gramEnd"/>
+      <w:r>
+        <w:t xml:space="preserve"> </w:t>
       </w:r>
       <w:r>
         <w:t>introduces</w:t>
@@ -352,7 +342,15 @@
         <w:t xml:space="preserve"> the</w:t>
       </w:r>
       <w:r>
-        <w:t xml:space="preserve"> meaning to the web page rather than just presentation. For example, a &lt;p&gt; tag indicates that the enclosed text is a paragraph. This is both semantic and presentational because people know what paragraphs are, and browsers know how to display them.On the flip side of this equation, tags such as &lt;b&gt; and &lt;i&gt; are not semantic. They define only how the text should look (bold or italic), and don't provide any additional meaning to the markup.</w:t>
+        <w:t xml:space="preserve"> meaning to the web page rather than just presentation. For example, a &lt;p&gt; tag indicates that the enclosed text is a paragraph. This is both semantic and presentational because people know what paragraphs are, and browsers know how to display </w:t>
+      </w:r>
+      <w:proofErr w:type="gramStart"/>
+      <w:r>
+        <w:t>them.On</w:t>
+      </w:r>
+      <w:proofErr w:type="gramEnd"/>
+      <w:r>
+        <w:t xml:space="preserve"> the flip side of this equation, tags such as &lt;b&gt; and &lt;i&gt; are not semantic. They define only how the text should look (bold or italic), and don't provide any additional meaning to the markup.</w:t>
       </w:r>
     </w:p>
     <w:p>
@@ -373,11 +371,13 @@
         </w:rPr>
         <w:t xml:space="preserve"> </w:t>
       </w:r>
-      <w:r>
-        <w:t>Header</w:t>
-      </w:r>
-      <w:r>
-        <w:t>,Section,Nav,Article</w:t>
+      <w:proofErr w:type="gramStart"/>
+      <w:r>
+        <w:t>Header,Section</w:t>
+      </w:r>
+      <w:proofErr w:type="gramEnd"/>
+      <w:r>
+        <w:t>,Nav,Article</w:t>
       </w:r>
       <w:r>
         <w:t>,Aside,</w:t>
@@ -392,14 +392,8 @@
     <w:p>
       <w:pPr>
         <w:pStyle w:val="Endingstyle"/>
-        <w:rPr>
-          <w:color w:val="833C0B" w:themeColor="accent2" w:themeShade="80"/>
-        </w:rPr>
-      </w:pPr>
-      <w:r>
-        <w:rPr>
-          <w:color w:val="833C0B" w:themeColor="accent2" w:themeShade="80"/>
-        </w:rPr>
+      </w:pPr>
+      <w:r>
         <w:lastRenderedPageBreak/>
         <w:t>========End =========</w:t>
       </w:r>
@@ -445,8 +439,16 @@
         <w:rPr>
           <w:color w:val="70AD47" w:themeColor="accent6"/>
         </w:rPr>
-        <w:t>Article Tag :</w:t>
-      </w:r>
+        <w:t xml:space="preserve">Article </w:t>
+      </w:r>
+      <w:proofErr w:type="gramStart"/>
+      <w:r>
+        <w:rPr>
+          <w:color w:val="70AD47" w:themeColor="accent6"/>
+        </w:rPr>
+        <w:t>Tag :</w:t>
+      </w:r>
+      <w:proofErr w:type="gramEnd"/>
     </w:p>
     <w:p>
       <w:r>
@@ -608,14 +610,8 @@
     <w:p>
       <w:pPr>
         <w:pStyle w:val="Endingstyle"/>
-        <w:rPr>
-          <w:color w:val="833C0B" w:themeColor="accent2" w:themeShade="80"/>
-        </w:rPr>
-      </w:pPr>
-      <w:r>
-        <w:rPr>
-          <w:color w:val="833C0B" w:themeColor="accent2" w:themeShade="80"/>
-        </w:rPr>
+      </w:pPr>
+      <w:r>
         <w:lastRenderedPageBreak/>
         <w:t>========End ========</w:t>
       </w:r>
@@ -774,7 +770,15 @@
     </w:p>
     <w:p>
       <w:r>
-        <w:t>keywords is basically where you want the words which will take you to the top of the search page to be. Your keywords are important – even if you take away all of the other words, the user should be able to know what your site is all about when they read your keywords.</w:t>
+        <w:t xml:space="preserve">keywords </w:t>
+      </w:r>
+      <w:proofErr w:type="gramStart"/>
+      <w:r>
+        <w:t>is</w:t>
+      </w:r>
+      <w:proofErr w:type="gramEnd"/>
+      <w:r>
+        <w:t xml:space="preserve"> basically where you want the words which will take you to the top of the search page to be. Your keywords are important – even if you take away all of the other words, the user should be able to know what your site is all about when they read your keywords.</w:t>
       </w:r>
     </w:p>
     <w:p/>
@@ -823,23 +827,14 @@
     <w:p>
       <w:pPr>
         <w:pStyle w:val="Endingstyle"/>
-        <w:rPr>
-          <w:color w:val="833C0B" w:themeColor="accent2" w:themeShade="80"/>
-        </w:rPr>
-      </w:pPr>
-      <w:r>
-        <w:rPr>
-          <w:color w:val="833C0B" w:themeColor="accent2" w:themeShade="80"/>
-        </w:rPr>
+      </w:pPr>
+      <w:r>
         <w:t>========End ========</w:t>
       </w:r>
     </w:p>
     <w:p>
       <w:pPr>
         <w:pStyle w:val="Endingstyle"/>
-        <w:rPr>
-          <w:color w:val="833C0B" w:themeColor="accent2" w:themeShade="80"/>
-        </w:rPr>
       </w:pPr>
     </w:p>
     <w:p>
@@ -962,14 +957,8 @@
     <w:p>
       <w:pPr>
         <w:pStyle w:val="Endingstyle"/>
-        <w:rPr>
-          <w:color w:val="833C0B" w:themeColor="accent2" w:themeShade="80"/>
-        </w:rPr>
-      </w:pPr>
-      <w:r>
-        <w:rPr>
-          <w:color w:val="833C0B" w:themeColor="accent2" w:themeShade="80"/>
-        </w:rPr>
+      </w:pPr>
+      <w:r>
         <w:t>========End ========</w:t>
       </w:r>
     </w:p>
@@ -1067,14 +1056,8 @@
     <w:p>
       <w:pPr>
         <w:pStyle w:val="Endingstyle"/>
-        <w:rPr>
-          <w:color w:val="833C0B" w:themeColor="accent2" w:themeShade="80"/>
-        </w:rPr>
-      </w:pPr>
-      <w:r>
-        <w:rPr>
-          <w:color w:val="833C0B" w:themeColor="accent2" w:themeShade="80"/>
-        </w:rPr>
+      </w:pPr>
+      <w:r>
         <w:t>========End ========</w:t>
       </w:r>
     </w:p>
@@ -1170,14 +1153,8 @@
     <w:p>
       <w:pPr>
         <w:pStyle w:val="Endingstyle"/>
-        <w:rPr>
-          <w:color w:val="833C0B" w:themeColor="accent2" w:themeShade="80"/>
-        </w:rPr>
-      </w:pPr>
-      <w:r>
-        <w:rPr>
-          <w:color w:val="833C0B" w:themeColor="accent2" w:themeShade="80"/>
-        </w:rPr>
+      </w:pPr>
+      <w:r>
         <w:t>=========End =========</w:t>
       </w:r>
     </w:p>
@@ -1224,20 +1201,35 @@
         <w:jc w:val="both"/>
       </w:pPr>
       <w:r>
-        <w:t>A viewport is a term for the visible area of a webpage on a display device. It is used in both code and analog design as a way to refer to the display screen and how layout fits into that screen.  In general, this term is used for displays on mobile devices such as smartphones and tablets.</w:t>
-      </w:r>
-    </w:p>
-    <w:p>
-      <w:pPr>
-        <w:jc w:val="both"/>
-      </w:pPr>
-    </w:p>
-    <w:p>
-      <w:pPr>
-        <w:jc w:val="both"/>
-      </w:pPr>
-      <w:r>
-        <w:t>For viewport, websites on mobile devices are not displayed in the same way as on a desktop screen. Users do not have to zoom in but can view the content of a page in a way that matches the small display.</w:t>
+        <w:t xml:space="preserve">A viewport is a term for the </w:t>
+      </w:r>
+      <w:r>
+        <w:rPr>
+          <w:highlight w:val="yellow"/>
+        </w:rPr>
+        <w:t>visible area of a webpage on a display device</w:t>
+      </w:r>
+      <w:r>
+        <w:t>. It is used in both code and analog design as a way to refer to the display screen and how layout fits into that screen.  In general, this term is used for displays on mobile devices such as smartphones and tablets.</w:t>
+      </w:r>
+    </w:p>
+    <w:p>
+      <w:pPr>
+        <w:jc w:val="both"/>
+      </w:pPr>
+    </w:p>
+    <w:p>
+      <w:pPr>
+        <w:jc w:val="both"/>
+      </w:pPr>
+      <w:r>
+        <w:rPr>
+          <w:highlight w:val="yellow"/>
+        </w:rPr>
+        <w:t>For viewport</w:t>
+      </w:r>
+      <w:r>
+        <w:t>, websites on mobile devices are not displayed in the same way as on a desktop screen. Users do not have to zoom in but can view the content of a page in a way that matches the small display.</w:t>
       </w:r>
     </w:p>
     <w:p/>
@@ -1245,14 +1237,8 @@
     <w:p>
       <w:pPr>
         <w:pStyle w:val="Endingstyle"/>
-        <w:rPr>
-          <w:color w:val="833C0B" w:themeColor="accent2" w:themeShade="80"/>
-        </w:rPr>
-      </w:pPr>
-      <w:r>
-        <w:rPr>
-          <w:color w:val="833C0B" w:themeColor="accent2" w:themeShade="80"/>
-        </w:rPr>
+      </w:pPr>
+      <w:r>
         <w:t>=========End =========</w:t>
       </w:r>
     </w:p>
@@ -1377,14 +1363,8 @@
     <w:p>
       <w:pPr>
         <w:pStyle w:val="Endingstyle"/>
-        <w:rPr>
-          <w:color w:val="833C0B" w:themeColor="accent2" w:themeShade="80"/>
-        </w:rPr>
-      </w:pPr>
-      <w:r>
-        <w:rPr>
-          <w:color w:val="833C0B" w:themeColor="accent2" w:themeShade="80"/>
-        </w:rPr>
+      </w:pPr>
+      <w:r>
         <w:t>=========End =======</w:t>
       </w:r>
     </w:p>
@@ -1438,22 +1418,13 @@
     <w:p>
       <w:pPr>
         <w:pStyle w:val="Endingstyle"/>
-        <w:rPr>
-          <w:color w:val="833C0B" w:themeColor="accent2" w:themeShade="80"/>
-        </w:rPr>
       </w:pPr>
     </w:p>
     <w:p>
       <w:pPr>
         <w:pStyle w:val="Endingstyle"/>
-        <w:rPr>
-          <w:color w:val="833C0B" w:themeColor="accent2" w:themeShade="80"/>
-        </w:rPr>
-      </w:pPr>
-      <w:r>
-        <w:rPr>
-          <w:color w:val="833C0B" w:themeColor="accent2" w:themeShade="80"/>
-        </w:rPr>
+      </w:pPr>
+      <w:r>
         <w:t>=========End ======</w:t>
       </w:r>
     </w:p>
@@ -1491,7 +1462,15 @@
         <w:jc w:val="both"/>
       </w:pPr>
       <w:r>
-        <w:t>1)Tags are the starting and ending parts of an HTML element. They begin with &lt; symbol and end with &gt; symbol. Whatever written inside &lt; and &gt; are called tags.on the other hand   Elements enclose the contents in between the tags. They consist of some kind of structure or expression. It generally consists of a start tag, content and an end tag.</w:t>
+        <w:t xml:space="preserve">1)Tags are the starting and ending parts of an HTML element. They begin with &lt; symbol and end with &gt; symbol. Whatever written inside &lt; and &gt; are called </w:t>
+      </w:r>
+      <w:proofErr w:type="gramStart"/>
+      <w:r>
+        <w:t>tags.on</w:t>
+      </w:r>
+      <w:proofErr w:type="gramEnd"/>
+      <w:r>
+        <w:t xml:space="preserve"> the other hand   Elements enclose the contents in between the tags. They consist of some kind of structure or expression. It generally consists of a start tag, content and an end tag.</w:t>
       </w:r>
     </w:p>
     <w:p>
@@ -1525,14 +1504,8 @@
     <w:p>
       <w:pPr>
         <w:pStyle w:val="Endingstyle"/>
-        <w:rPr>
-          <w:color w:val="833C0B" w:themeColor="accent2" w:themeShade="80"/>
-        </w:rPr>
-      </w:pPr>
-      <w:r>
-        <w:rPr>
-          <w:color w:val="833C0B" w:themeColor="accent2" w:themeShade="80"/>
-        </w:rPr>
+      </w:pPr>
+      <w:r>
         <w:t>========End ========</w:t>
       </w:r>
     </w:p>
@@ -1589,7 +1562,15 @@
         <w:jc w:val="both"/>
       </w:pPr>
       <w:r>
-        <w:t>Because rather than letting the browser auto-detect the charset from the code, we can supply it directly within the code. So occasions where browser making incorrect charset detections can be avoided.</w:t>
+        <w:t xml:space="preserve">Because rather than letting the browser auto-detect the charset from the code, we can supply it directly within the code. </w:t>
+      </w:r>
+      <w:proofErr w:type="gramStart"/>
+      <w:r>
+        <w:t>So</w:t>
+      </w:r>
+      <w:proofErr w:type="gramEnd"/>
+      <w:r>
+        <w:t xml:space="preserve"> occasions where browser making incorrect charset detections can be avoided.</w:t>
       </w:r>
     </w:p>
     <w:p/>
@@ -1597,26 +1578,14 @@
     <w:p>
       <w:pPr>
         <w:pStyle w:val="Endingstyle"/>
-        <w:rPr>
-          <w:color w:val="833C0B" w:themeColor="accent2" w:themeShade="80"/>
-        </w:rPr>
-      </w:pPr>
-      <w:r>
-        <w:rPr>
-          <w:color w:val="833C0B" w:themeColor="accent2" w:themeShade="80"/>
-        </w:rPr>
+      </w:pPr>
+      <w:r>
         <w:t>========</w:t>
       </w:r>
       <w:r>
-        <w:rPr>
-          <w:color w:val="833C0B" w:themeColor="accent2" w:themeShade="80"/>
-        </w:rPr>
         <w:t>E</w:t>
       </w:r>
       <w:r>
-        <w:rPr>
-          <w:color w:val="833C0B" w:themeColor="accent2" w:themeShade="80"/>
-        </w:rPr>
         <w:t>nd ========</w:t>
       </w:r>
     </w:p>

</xml_diff>